<commit_message>
More excercises (no nouni version for this yet)
</commit_message>
<xml_diff>
--- a/docs/bt ve so.docx
+++ b/docs/bt ve so.docx
@@ -155,20 +155,27 @@
           <w:ilvl w:val="0"/>
           <w:numId w:val="1"/>
         </w:numPr>
-        <w:rPr/>
-      </w:pPr>
-      <w:r>
-        <w:rPr/>
+        <w:rPr>
+          <w:color w:val="00A933"/>
+        </w:rPr>
+      </w:pPr>
+      <w:r>
+        <w:rPr>
+          <w:color w:val="00A933"/>
+        </w:rPr>
         <w:t xml:space="preserve">In Và đếm các số đối xứng từ 10000 </w:t>
       </w:r>
       <w:r>
         <w:rPr>
           <w:rFonts w:eastAsia="Wingdings" w:cs="Wingdings" w:ascii="Wingdings" w:hAnsi="Wingdings"/>
+          <w:color w:val="00A933"/>
         </w:rPr>
         <w:t></w:t>
       </w:r>
       <w:r>
-        <w:rPr/>
+        <w:rPr>
+          <w:color w:val="00A933"/>
+        </w:rPr>
         <w:t xml:space="preserve"> 12000</w:t>
       </w:r>
     </w:p>
@@ -179,40 +186,55 @@
           <w:ilvl w:val="0"/>
           <w:numId w:val="1"/>
         </w:numPr>
-        <w:rPr/>
-      </w:pPr>
-      <w:r>
-        <w:rPr/>
+        <w:rPr>
+          <w:color w:val="00A933"/>
+        </w:rPr>
+      </w:pPr>
+      <w:r>
+        <w:rPr>
+          <w:color w:val="00A933"/>
+        </w:rPr>
         <w:t>Kiểm tra 1 số có là số hoàn hảo ko ?</w:t>
       </w:r>
     </w:p>
     <w:p>
       <w:pPr>
         <w:pStyle w:val="ListParagraph"/>
-        <w:rPr/>
-      </w:pPr>
-      <w:r>
-        <w:rPr/>
+        <w:rPr>
+          <w:color w:val="00A933"/>
+        </w:rPr>
+      </w:pPr>
+      <w:r>
+        <w:rPr>
+          <w:color w:val="00A933"/>
+        </w:rPr>
         <w:t>Giải thích : số hoàn hảo là số có tổng các ước của nó và nhỏ hơn nó bằng với chính đó</w:t>
       </w:r>
     </w:p>
     <w:p>
       <w:pPr>
         <w:pStyle w:val="ListParagraph"/>
-        <w:rPr/>
-      </w:pPr>
-      <w:r>
-        <w:rPr/>
+        <w:rPr>
+          <w:color w:val="00A933"/>
+        </w:rPr>
+      </w:pPr>
+      <w:r>
+        <w:rPr>
+          <w:color w:val="00A933"/>
+        </w:rPr>
         <w:t xml:space="preserve">Vd : 6 = 1+2+3,   28=1+2+4+7+14 </w:t>
       </w:r>
       <w:r>
         <w:rPr>
           <w:rFonts w:eastAsia="Wingdings" w:cs="Wingdings" w:ascii="Wingdings" w:hAnsi="Wingdings"/>
+          <w:color w:val="00A933"/>
         </w:rPr>
         <w:t></w:t>
       </w:r>
       <w:r>
-        <w:rPr/>
+        <w:rPr>
+          <w:color w:val="00A933"/>
+        </w:rPr>
         <w:t xml:space="preserve"> số hoàn hảo</w:t>
       </w:r>
     </w:p>
@@ -355,10 +377,6 @@
     <w:p>
       <w:pPr>
         <w:pStyle w:val="ListParagraph"/>
-        <w:numPr>
-          <w:ilvl w:val="0"/>
-          <w:numId w:val="1"/>
-        </w:numPr>
         <w:rPr/>
       </w:pPr>
       <w:r>
@@ -385,7 +403,7 @@
       <w:pgNumType w:fmt="decimal"/>
       <w:formProt w:val="false"/>
       <w:textDirection w:val="lrTb"/>
-      <w:docGrid w:type="default" w:linePitch="381" w:charSpace="4294959103"/>
+      <w:docGrid w:type="default" w:linePitch="381" w:charSpace="0"/>
     </w:sectPr>
   </w:body>
 </w:document>
@@ -583,7 +601,6 @@
     <w:rPrDefault>
       <w:rPr>
         <w:rFonts w:ascii="Times New Roman" w:hAnsi="Times New Roman" w:eastAsia="Calibri" w:cs="" w:cstheme="minorBidi" w:eastAsiaTheme="minorHAnsi"/>
-        <w:sz w:val="28"/>
         <w:szCs w:val="22"/>
         <w:lang w:val="en-US" w:eastAsia="en-US" w:bidi="ar-SA"/>
       </w:rPr>
@@ -972,6 +989,7 @@
     <w:qFormat/>
     <w:pPr>
       <w:widowControl/>
+      <w:suppressAutoHyphens w:val="true"/>
       <w:bidi w:val="0"/>
       <w:spacing w:lineRule="auto" w:line="259" w:before="0" w:after="160"/>
       <w:jc w:val="left"/>

</xml_diff>